<commit_message>
[docs] group requirements updated
</commit_message>
<xml_diff>
--- a/reports/Deliverable 2/Group/02 Requirements - Group.docx
+++ b/reports/Deliverable 2/Group/02 Requirements - Group.docx
@@ -59,8 +59,8 @@
         <w:tblLook w:val="0600" w:firstRow="0" w:lastRow="0" w:firstColumn="0" w:lastColumn="0" w:noHBand="1" w:noVBand="1"/>
       </w:tblPr>
       <w:tblGrid>
-        <w:gridCol w:w="4255"/>
-        <w:gridCol w:w="4249"/>
+        <w:gridCol w:w="4273"/>
+        <w:gridCol w:w="4231"/>
       </w:tblGrid>
       <w:tr>
         <w:tc>
@@ -199,7 +199,13 @@
                   <w:rPr>
                     <w:rFonts w:asciiTheme="majorHAnsi" w:hAnsiTheme="majorHAnsi" w:cstheme="majorHAnsi"/>
                   </w:rPr>
-                  <w:t xml:space="preserve"> https://github.com/Jaime-Linares/Acme-SF-D02.git  </w:t>
+                  <w:t xml:space="preserve"> https://github.com/Jaime-Linares/Acme-SF-D02</w:t>
+                </w:r>
+                <w:r>
+                  <w:rPr>
+                    <w:rFonts w:asciiTheme="majorHAnsi" w:hAnsiTheme="majorHAnsi" w:cstheme="majorHAnsi"/>
+                  </w:rPr>
+                  <w:t xml:space="preserve">  </w:t>
                 </w:r>
               </w:sdtContent>
             </w:sdt>
@@ -479,7 +485,7 @@
                     <w:sz w:val="18"/>
                     <w:szCs w:val="18"/>
                   </w:rPr>
-                  <w:t xml:space="preserve"> </w:t>
+                  <w:t>developer, tester,</w:t>
                 </w:r>
                 <w:r>
                   <w:rPr>
@@ -487,7 +493,7 @@
                     <w:sz w:val="18"/>
                     <w:szCs w:val="18"/>
                   </w:rPr>
-                  <w:t>developer, tester, analyst</w:t>
+                  <w:t xml:space="preserve"> manager</w:t>
                 </w:r>
                 <w:r>
                   <w:rPr>
@@ -495,7 +501,7 @@
                     <w:sz w:val="18"/>
                     <w:szCs w:val="18"/>
                   </w:rPr>
-                  <w:t>, operator</w:t>
+                  <w:t>, operato</w:t>
                 </w:r>
                 <w:r>
                   <w:rPr>
@@ -503,7 +509,15 @@
                     <w:sz w:val="18"/>
                     <w:szCs w:val="18"/>
                   </w:rPr>
-                  <w:t xml:space="preserve">  </w:t>
+                  <w:t>r</w:t>
+                </w:r>
+                <w:r>
+                  <w:rPr>
+                    <w:rFonts w:asciiTheme="majorHAnsi" w:hAnsiTheme="majorHAnsi" w:cstheme="majorHAnsi"/>
+                    <w:sz w:val="18"/>
+                    <w:szCs w:val="18"/>
+                  </w:rPr>
+                  <w:t xml:space="preserve"> </w:t>
                 </w:r>
               </w:sdtContent>
             </w:sdt>
@@ -1354,7 +1368,13 @@
                   <w:rPr>
                     <w:rFonts w:asciiTheme="majorHAnsi" w:hAnsiTheme="majorHAnsi" w:cstheme="majorHAnsi"/>
                   </w:rPr>
-                  <w:t xml:space="preserve">manager, </w:t>
+                  <w:t>analyst</w:t>
+                </w:r>
+                <w:r>
+                  <w:rPr>
+                    <w:rFonts w:asciiTheme="majorHAnsi" w:hAnsiTheme="majorHAnsi" w:cstheme="majorHAnsi"/>
+                  </w:rPr>
+                  <w:t xml:space="preserve">, </w:t>
                 </w:r>
                 <w:r>
                   <w:rPr>
@@ -1745,7 +1765,7 @@
                   <w:rPr>
                     <w:rFonts w:asciiTheme="majorHAnsi" w:hAnsiTheme="majorHAnsi" w:cstheme="majorHAnsi"/>
                   </w:rPr>
-                  <w:t>March 7th</w:t>
+                  <w:t>March 8th</w:t>
                 </w:r>
                 <w:r>
                   <w:rPr>
@@ -2308,7 +2328,19 @@
             <w:rPr>
               <w:rFonts w:asciiTheme="majorHAnsi" w:hAnsiTheme="majorHAnsi" w:cstheme="majorHAnsi"/>
             </w:rPr>
-            <w:t xml:space="preserve">    </w:t>
+            <w:t xml:space="preserve"> </w:t>
+          </w:r>
+          <w:r>
+            <w:rPr>
+              <w:rFonts w:asciiTheme="majorHAnsi" w:hAnsiTheme="majorHAnsi" w:cstheme="majorHAnsi"/>
+            </w:rPr>
+            <w:t>X</w:t>
+          </w:r>
+          <w:r>
+            <w:rPr>
+              <w:rFonts w:asciiTheme="majorHAnsi" w:hAnsiTheme="majorHAnsi" w:cstheme="majorHAnsi"/>
+            </w:rPr>
+            <w:t xml:space="preserve">  </w:t>
           </w:r>
         </w:sdtContent>
       </w:sdt>
@@ -2472,7 +2504,19 @@
             <w:rPr>
               <w:rFonts w:asciiTheme="majorHAnsi" w:hAnsiTheme="majorHAnsi" w:cstheme="majorHAnsi"/>
             </w:rPr>
-            <w:t xml:space="preserve">    </w:t>
+            <w:t xml:space="preserve"> </w:t>
+          </w:r>
+          <w:r>
+            <w:rPr>
+              <w:rFonts w:asciiTheme="majorHAnsi" w:hAnsiTheme="majorHAnsi" w:cstheme="majorHAnsi"/>
+            </w:rPr>
+            <w:t>X</w:t>
+          </w:r>
+          <w:r>
+            <w:rPr>
+              <w:rFonts w:asciiTheme="majorHAnsi" w:hAnsiTheme="majorHAnsi" w:cstheme="majorHAnsi"/>
+            </w:rPr>
+            <w:t xml:space="preserve">  </w:t>
           </w:r>
         </w:sdtContent>
       </w:sdt>
@@ -2636,7 +2680,7 @@
             <w:rPr>
               <w:rFonts w:asciiTheme="majorHAnsi" w:hAnsiTheme="majorHAnsi" w:cstheme="majorHAnsi"/>
             </w:rPr>
-            <w:t xml:space="preserve">  </w:t>
+            <w:t xml:space="preserve"> </w:t>
           </w:r>
           <w:r>
             <w:rPr>
@@ -2894,7 +2938,19 @@
             <w:rPr>
               <w:rFonts w:asciiTheme="majorHAnsi" w:hAnsiTheme="majorHAnsi" w:cstheme="majorHAnsi"/>
             </w:rPr>
-            <w:t xml:space="preserve">    </w:t>
+            <w:t xml:space="preserve"> </w:t>
+          </w:r>
+          <w:r>
+            <w:rPr>
+              <w:rFonts w:asciiTheme="majorHAnsi" w:hAnsiTheme="majorHAnsi" w:cstheme="majorHAnsi"/>
+            </w:rPr>
+            <w:t>X</w:t>
+          </w:r>
+          <w:r>
+            <w:rPr>
+              <w:rFonts w:asciiTheme="majorHAnsi" w:hAnsiTheme="majorHAnsi" w:cstheme="majorHAnsi"/>
+            </w:rPr>
+            <w:t xml:space="preserve">  </w:t>
           </w:r>
         </w:sdtContent>
       </w:sdt>
@@ -3044,7 +3100,7 @@
             <w:rPr>
               <w:rFonts w:asciiTheme="majorHAnsi" w:hAnsiTheme="majorHAnsi" w:cstheme="majorHAnsi"/>
             </w:rPr>
-            <w:t xml:space="preserve">  </w:t>
+            <w:t xml:space="preserve"> </w:t>
           </w:r>
           <w:r>
             <w:rPr>
@@ -3215,7 +3271,19 @@
             <w:rPr>
               <w:rFonts w:asciiTheme="majorHAnsi" w:hAnsiTheme="majorHAnsi" w:cstheme="majorHAnsi"/>
             </w:rPr>
-            <w:t xml:space="preserve">    </w:t>
+            <w:t xml:space="preserve"> </w:t>
+          </w:r>
+          <w:r>
+            <w:rPr>
+              <w:rFonts w:asciiTheme="majorHAnsi" w:hAnsiTheme="majorHAnsi" w:cstheme="majorHAnsi"/>
+            </w:rPr>
+            <w:t>X</w:t>
+          </w:r>
+          <w:r>
+            <w:rPr>
+              <w:rFonts w:asciiTheme="majorHAnsi" w:hAnsiTheme="majorHAnsi" w:cstheme="majorHAnsi"/>
+            </w:rPr>
+            <w:t xml:space="preserve">  </w:t>
           </w:r>
         </w:sdtContent>
       </w:sdt>
@@ -4841,7 +4909,19 @@
             <w:rPr>
               <w:rFonts w:asciiTheme="majorHAnsi" w:hAnsiTheme="majorHAnsi" w:cstheme="majorHAnsi"/>
             </w:rPr>
-            <w:t xml:space="preserve">    </w:t>
+            <w:t xml:space="preserve"> </w:t>
+          </w:r>
+          <w:r>
+            <w:rPr>
+              <w:rFonts w:asciiTheme="majorHAnsi" w:hAnsiTheme="majorHAnsi" w:cstheme="majorHAnsi"/>
+            </w:rPr>
+            <w:t>X</w:t>
+          </w:r>
+          <w:r>
+            <w:rPr>
+              <w:rFonts w:asciiTheme="majorHAnsi" w:hAnsiTheme="majorHAnsi" w:cstheme="majorHAnsi"/>
+            </w:rPr>
+            <w:t xml:space="preserve">  </w:t>
           </w:r>
         </w:sdtContent>
       </w:sdt>
@@ -4960,7 +5040,19 @@
             <w:rPr>
               <w:rFonts w:asciiTheme="majorHAnsi" w:hAnsiTheme="majorHAnsi" w:cstheme="majorHAnsi"/>
             </w:rPr>
-            <w:t xml:space="preserve">    </w:t>
+            <w:t xml:space="preserve"> </w:t>
+          </w:r>
+          <w:r>
+            <w:rPr>
+              <w:rFonts w:asciiTheme="majorHAnsi" w:hAnsiTheme="majorHAnsi" w:cstheme="majorHAnsi"/>
+            </w:rPr>
+            <w:t>X</w:t>
+          </w:r>
+          <w:r>
+            <w:rPr>
+              <w:rFonts w:asciiTheme="majorHAnsi" w:hAnsiTheme="majorHAnsi" w:cstheme="majorHAnsi"/>
+            </w:rPr>
+            <w:t xml:space="preserve">  </w:t>
           </w:r>
         </w:sdtContent>
       </w:sdt>
@@ -5171,7 +5263,19 @@
             <w:rPr>
               <w:rFonts w:asciiTheme="majorHAnsi" w:hAnsiTheme="majorHAnsi" w:cstheme="majorHAnsi"/>
             </w:rPr>
-            <w:t xml:space="preserve">    </w:t>
+            <w:t xml:space="preserve"> </w:t>
+          </w:r>
+          <w:r>
+            <w:rPr>
+              <w:rFonts w:asciiTheme="majorHAnsi" w:hAnsiTheme="majorHAnsi" w:cstheme="majorHAnsi"/>
+            </w:rPr>
+            <w:t>X</w:t>
+          </w:r>
+          <w:r>
+            <w:rPr>
+              <w:rFonts w:asciiTheme="majorHAnsi" w:hAnsiTheme="majorHAnsi" w:cstheme="majorHAnsi"/>
+            </w:rPr>
+            <w:t xml:space="preserve">  </w:t>
           </w:r>
         </w:sdtContent>
       </w:sdt>
@@ -5224,7 +5328,19 @@
             <w:rPr>
               <w:rFonts w:asciiTheme="majorHAnsi" w:hAnsiTheme="majorHAnsi" w:cstheme="majorHAnsi"/>
             </w:rPr>
-            <w:t xml:space="preserve">    </w:t>
+            <w:t xml:space="preserve"> </w:t>
+          </w:r>
+          <w:r>
+            <w:rPr>
+              <w:rFonts w:asciiTheme="majorHAnsi" w:hAnsiTheme="majorHAnsi" w:cstheme="majorHAnsi"/>
+            </w:rPr>
+            <w:t>X</w:t>
+          </w:r>
+          <w:r>
+            <w:rPr>
+              <w:rFonts w:asciiTheme="majorHAnsi" w:hAnsiTheme="majorHAnsi" w:cstheme="majorHAnsi"/>
+            </w:rPr>
+            <w:t xml:space="preserve">  </w:t>
           </w:r>
         </w:sdtContent>
       </w:sdt>
@@ -5285,7 +5401,19 @@
             <w:rPr>
               <w:rFonts w:asciiTheme="majorHAnsi" w:hAnsiTheme="majorHAnsi" w:cstheme="majorHAnsi"/>
             </w:rPr>
-            <w:t xml:space="preserve">    </w:t>
+            <w:t xml:space="preserve"> </w:t>
+          </w:r>
+          <w:r>
+            <w:rPr>
+              <w:rFonts w:asciiTheme="majorHAnsi" w:hAnsiTheme="majorHAnsi" w:cstheme="majorHAnsi"/>
+            </w:rPr>
+            <w:t>X</w:t>
+          </w:r>
+          <w:r>
+            <w:rPr>
+              <w:rFonts w:asciiTheme="majorHAnsi" w:hAnsiTheme="majorHAnsi" w:cstheme="majorHAnsi"/>
+            </w:rPr>
+            <w:t xml:space="preserve">  </w:t>
           </w:r>
         </w:sdtContent>
       </w:sdt>
@@ -9903,14 +10031,14 @@
     <w:charset w:val="00"/>
     <w:family w:val="swiss"/>
     <w:pitch w:val="variable"/>
-    <w:sig w:usb0="E4002EFF" w:usb1="C200247B" w:usb2="00000009" w:usb3="00000000" w:csb0="000001FF" w:csb1="00000000"/>
+    <w:sig w:usb0="E4002EFF" w:usb1="C000247B" w:usb2="00000009" w:usb3="00000000" w:csb0="000001FF" w:csb1="00000000"/>
   </w:font>
   <w:font w:name="Calibri Light">
     <w:panose1 w:val="020F0302020204030204"/>
     <w:charset w:val="00"/>
     <w:family w:val="swiss"/>
     <w:pitch w:val="variable"/>
-    <w:sig w:usb0="E4002EFF" w:usb1="C200247B" w:usb2="00000009" w:usb3="00000000" w:csb0="000001FF" w:csb1="00000000"/>
+    <w:sig w:usb0="E4002EFF" w:usb1="C000247B" w:usb2="00000009" w:usb3="00000000" w:csb0="000001FF" w:csb1="00000000"/>
   </w:font>
   <w:font w:name="Cambria Math">
     <w:panose1 w:val="02040503050406030204"/>
@@ -9959,17 +10087,20 @@
   </w:compat>
   <w:rsids>
     <w:rsidRoot w:val="006B2BEC"/>
-    <w:rsid w:val="0006098F"/>
     <w:rsid w:val="000A6CA9"/>
+    <w:rsid w:val="001C101C"/>
+    <w:rsid w:val="006173FE"/>
     <w:rsid w:val="00617AEC"/>
     <w:rsid w:val="006B2BEC"/>
+    <w:rsid w:val="007A0D82"/>
     <w:rsid w:val="00845A29"/>
-    <w:rsid w:val="008A5593"/>
     <w:rsid w:val="00A94D88"/>
     <w:rsid w:val="00AD454E"/>
     <w:rsid w:val="00CA7FA2"/>
+    <w:rsid w:val="00CB55B7"/>
     <w:rsid w:val="00D41523"/>
-    <w:rsid w:val="00F86466"/>
+    <w:rsid w:val="00D84401"/>
+    <w:rsid w:val="00F874DF"/>
     <w:rsid w:val="00FC5C88"/>
   </w:rsids>
   <m:mathPr>

</xml_diff>